<commit_message>
Added correct sql query
</commit_message>
<xml_diff>
--- a/Guide.docx
+++ b/Guide.docx
@@ -646,22 +646,120 @@
         </w:rPr>
         <w:t>(</w:t>
       </w:r>
+      <w:r>
+        <w:rPr>
+          <w:i/>
+          <w:sz w:val="24"/>
+          <w:szCs w:val="24"/>
+        </w:rPr>
+        <w:t>.saved_session</w:t>
+      </w:r>
+      <w:r>
+        <w:rPr>
+          <w:sz w:val="24"/>
+          <w:szCs w:val="24"/>
+        </w:rPr>
+        <w:t xml:space="preserve"> is empty) then a dependency struc</w:t>
+      </w:r>
+      <w:r>
+        <w:rPr>
+          <w:sz w:val="24"/>
+          <w:szCs w:val="24"/>
+        </w:rPr>
+        <w:t xml:space="preserve">ture needs to be loaded into it, this is accomplished using the </w:t>
+      </w:r>
+      <w:r>
+        <w:rPr>
+          <w:b/>
+          <w:sz w:val="24"/>
+          <w:szCs w:val="24"/>
+        </w:rPr>
+        <w:t>load</w:t>
+      </w:r>
+      <w:r>
+        <w:rPr>
+          <w:sz w:val="24"/>
+          <w:szCs w:val="24"/>
+        </w:rPr>
+        <w:t xml:space="preserve"> command, </w:t>
+      </w:r>
+      <w:r>
+        <w:rPr>
+          <w:b/>
+          <w:i/>
+          <w:sz w:val="24"/>
+          <w:szCs w:val="24"/>
+        </w:rPr>
+        <w:t>l</w:t>
+      </w:r>
+      <w:r>
+        <w:rPr>
+          <w:sz w:val="24"/>
+          <w:szCs w:val="24"/>
+        </w:rPr>
+        <w:t>.  A file is passed to this command</w:t>
+      </w:r>
+      <w:r>
+        <w:rPr>
+          <w:sz w:val="24"/>
+          <w:szCs w:val="24"/>
+        </w:rPr>
+        <w:t xml:space="preserve">, by default it accepts a file that is formatted as the </w:t>
+      </w:r>
+      <w:r>
+        <w:rPr>
+          <w:b/>
+          <w:sz w:val="24"/>
+          <w:szCs w:val="24"/>
+        </w:rPr>
+        <w:t>save</w:t>
+      </w:r>
+      <w:r>
+        <w:rPr>
+          <w:sz w:val="24"/>
+          <w:szCs w:val="24"/>
+        </w:rPr>
+        <w:t xml:space="preserve"> command, </w:t>
+      </w:r>
+      <w:r>
+        <w:rPr>
+          <w:b/>
+          <w:i/>
+          <w:sz w:val="24"/>
+          <w:szCs w:val="24"/>
+        </w:rPr>
+        <w:t>s</w:t>
+      </w:r>
+      <w:r>
+        <w:rPr>
+          <w:sz w:val="24"/>
+          <w:szCs w:val="24"/>
+        </w:rPr>
+        <w:t xml:space="preserve">, outputs but by adding the </w:t>
+      </w:r>
+      <w:r>
+        <w:rPr>
+          <w:i/>
+          <w:sz w:val="24"/>
+          <w:szCs w:val="24"/>
+        </w:rPr>
+        <w:t>--sql</w:t>
+      </w:r>
+      <w:r>
+        <w:rPr>
+          <w:sz w:val="24"/>
+          <w:szCs w:val="24"/>
+        </w:rPr>
+        <w:t xml:space="preserve"> flag before the filename it will accept a csv file that is the saved results on the database being modeled</w:t>
+      </w:r>
       <w:bookmarkStart w:id="0" w:name="_GoBack"/>
       <w:bookmarkEnd w:id="0"/>
       <w:r>
         <w:rPr>
-          <w:i/>
-          <w:sz w:val="24"/>
-          <w:szCs w:val="24"/>
-        </w:rPr>
-        <w:t>.saved_session</w:t>
-      </w:r>
-      <w:r>
-        <w:rPr>
-          <w:sz w:val="24"/>
-          <w:szCs w:val="24"/>
-        </w:rPr>
-        <w:t xml:space="preserve"> is empty) then a dependency structure needs to be loaded into it.</w:t>
+          <w:sz w:val="24"/>
+          <w:szCs w:val="24"/>
+        </w:rPr>
+        <w:t xml:space="preserve"> from the provided SQL Query.</w:t>
       </w:r>
     </w:p>
     <w:sectPr>

</xml_diff>